<commit_message>
cleans the main tree. adds ACK to the correct place
</commit_message>
<xml_diff>
--- a/Resources/acknowledgements.docx
+++ b/Resources/acknowledgements.docx
@@ -14,11 +14,22 @@
       <w:r>
         <w:rPr>
           <w:rFonts w:asciiTheme="minorHAnsi" w:hAnsiTheme="minorHAnsi" w:cstheme="minorHAnsi"/>
-          <w:noProof/>
-          <w:sz w:val="22"/>
-          <w:szCs w:val="22"/>
-        </w:rPr>
-        <w:t>XROOTD</w:t>
+          <w:b/>
+          <w:bCs/>
+          <w:noProof/>
+          <w:sz w:val="22"/>
+          <w:szCs w:val="22"/>
+        </w:rPr>
+        <w:t>IMPORTANT:</w:t>
+      </w:r>
+      <w:r>
+        <w:rPr>
+          <w:rFonts w:asciiTheme="minorHAnsi" w:hAnsiTheme="minorHAnsi" w:cstheme="minorHAnsi"/>
+          <w:noProof/>
+          <w:sz w:val="22"/>
+          <w:szCs w:val="22"/>
+        </w:rPr>
+        <w:t xml:space="preserve"> </w:t>
       </w:r>
     </w:p>
     <w:p>
@@ -37,7 +48,7 @@
           <w:sz w:val="22"/>
           <w:szCs w:val="22"/>
         </w:rPr>
-        <w:t>ACKNOWLEDGMENTS</w:t>
+        <w:t>La afilierea autorilor, pentru acronimul institutiei nu folosesti niciodata NIPNE-HH, ci IFIN-HH</w:t>
       </w:r>
     </w:p>
     <w:p>
@@ -49,52 +60,30 @@
           <w:szCs w:val="22"/>
         </w:rPr>
       </w:pPr>
-      <w:r>
-        <w:rPr>
-          <w:rFonts w:asciiTheme="minorHAnsi" w:hAnsiTheme="minorHAnsi" w:cstheme="minorHAnsi"/>
-          <w:noProof/>
-          <w:sz w:val="22"/>
-          <w:szCs w:val="22"/>
-        </w:rPr>
-        <w:t xml:space="preserve">The first author is very grateful to the </w:t>
-      </w:r>
-      <w:r>
-        <w:rPr>
-          <w:rFonts w:asciiTheme="minorHAnsi" w:hAnsiTheme="minorHAnsi" w:cstheme="minorHAnsi"/>
-          <w:strike/>
-          <w:noProof/>
-          <w:sz w:val="22"/>
-          <w:szCs w:val="22"/>
-        </w:rPr>
-        <w:t>entire</w:t>
-      </w:r>
-      <w:r>
-        <w:rPr>
-          <w:rFonts w:asciiTheme="minorHAnsi" w:hAnsiTheme="minorHAnsi" w:cstheme="minorHAnsi"/>
-          <w:noProof/>
-          <w:sz w:val="22"/>
-          <w:szCs w:val="22"/>
-        </w:rPr>
-        <w:t xml:space="preserve"> IT department from CERN, especially</w:t>
-      </w:r>
     </w:p>
     <w:p>
       <w:pPr>
         <w:rPr>
           <w:rFonts w:asciiTheme="minorHAnsi" w:hAnsiTheme="minorHAnsi" w:cstheme="minorHAnsi"/>
-          <w:noProof/>
-          <w:sz w:val="22"/>
-          <w:szCs w:val="22"/>
-        </w:rPr>
-      </w:pPr>
-      <w:r>
-        <w:rPr>
-          <w:rFonts w:asciiTheme="minorHAnsi" w:hAnsiTheme="minorHAnsi" w:cstheme="minorHAnsi"/>
-          <w:noProof/>
-          <w:sz w:val="22"/>
-          <w:szCs w:val="22"/>
-        </w:rPr>
-        <w:t>Michał, who had the time and patience for providing help whenever required and many</w:t>
+          <w:b/>
+          <w:bCs/>
+          <w:noProof/>
+          <w:sz w:val="22"/>
+          <w:szCs w:val="22"/>
+          <w:u w:val="single"/>
+        </w:rPr>
+      </w:pPr>
+      <w:r>
+        <w:rPr>
+          <w:rFonts w:asciiTheme="minorHAnsi" w:hAnsiTheme="minorHAnsi" w:cstheme="minorHAnsi"/>
+          <w:b/>
+          <w:bCs/>
+          <w:noProof/>
+          <w:sz w:val="22"/>
+          <w:szCs w:val="22"/>
+          <w:u w:val="single"/>
+        </w:rPr>
+        <w:t>XROOTD</w:t>
       </w:r>
     </w:p>
     <w:p>
@@ -106,51 +95,28 @@
           <w:szCs w:val="22"/>
         </w:rPr>
       </w:pPr>
-      <w:r>
-        <w:rPr>
-          <w:rFonts w:asciiTheme="minorHAnsi" w:hAnsiTheme="minorHAnsi" w:cstheme="minorHAnsi"/>
-          <w:noProof/>
-          <w:sz w:val="22"/>
-          <w:szCs w:val="22"/>
-        </w:rPr>
-        <w:t>clarifications throughout the collaboration. Special thanks also go to the Department of</w:t>
-      </w:r>
     </w:p>
     <w:p>
       <w:pPr>
         <w:rPr>
           <w:rFonts w:asciiTheme="minorHAnsi" w:hAnsiTheme="minorHAnsi" w:cstheme="minorHAnsi"/>
-          <w:noProof/>
-          <w:sz w:val="22"/>
-          <w:szCs w:val="22"/>
-        </w:rPr>
-      </w:pPr>
-      <w:r>
-        <w:rPr>
-          <w:rFonts w:asciiTheme="minorHAnsi" w:hAnsiTheme="minorHAnsi" w:cstheme="minorHAnsi"/>
-          <w:noProof/>
-          <w:sz w:val="22"/>
-          <w:szCs w:val="22"/>
-        </w:rPr>
-        <w:t xml:space="preserve">Computation Physics and Information Technology </w:t>
-      </w:r>
-      <w:r>
-        <w:rPr>
-          <w:rFonts w:asciiTheme="minorHAnsi" w:hAnsiTheme="minorHAnsi" w:cstheme="minorHAnsi"/>
-          <w:noProof/>
-          <w:sz w:val="22"/>
-          <w:szCs w:val="22"/>
-        </w:rPr>
-        <w:t xml:space="preserve">(DFCTI) </w:t>
-      </w:r>
-      <w:r>
-        <w:rPr>
-          <w:rFonts w:asciiTheme="minorHAnsi" w:hAnsiTheme="minorHAnsi" w:cstheme="minorHAnsi"/>
-          <w:noProof/>
-          <w:sz w:val="22"/>
-          <w:szCs w:val="22"/>
-        </w:rPr>
-        <w:t>from IFIN-HH.</w:t>
+          <w:i/>
+          <w:iCs/>
+          <w:noProof/>
+          <w:sz w:val="22"/>
+          <w:szCs w:val="22"/>
+        </w:rPr>
+      </w:pPr>
+      <w:r>
+        <w:rPr>
+          <w:rFonts w:asciiTheme="minorHAnsi" w:hAnsiTheme="minorHAnsi" w:cstheme="minorHAnsi"/>
+          <w:i/>
+          <w:iCs/>
+          <w:noProof/>
+          <w:sz w:val="22"/>
+          <w:szCs w:val="22"/>
+        </w:rPr>
+        <w:t>ACKNOWLEDGMENTS</w:t>
       </w:r>
     </w:p>
     <w:p>
@@ -169,7 +135,79 @@
           <w:sz w:val="22"/>
           <w:szCs w:val="22"/>
         </w:rPr>
-        <w:t>This work was partly funded by the Ministry of Education and Research under the contract no. 7 / 2020 (PN3-5.2-CERN-RO).</w:t>
+        <w:t>The first author is very grateful to the IT department from CERN, especially</w:t>
+      </w:r>
+      <w:r>
+        <w:rPr>
+          <w:rFonts w:asciiTheme="minorHAnsi" w:hAnsiTheme="minorHAnsi" w:cstheme="minorHAnsi"/>
+          <w:noProof/>
+          <w:sz w:val="22"/>
+          <w:szCs w:val="22"/>
+        </w:rPr>
+        <w:t xml:space="preserve"> </w:t>
+      </w:r>
+      <w:r>
+        <w:rPr>
+          <w:rFonts w:asciiTheme="minorHAnsi" w:hAnsiTheme="minorHAnsi" w:cstheme="minorHAnsi"/>
+          <w:noProof/>
+          <w:sz w:val="22"/>
+          <w:szCs w:val="22"/>
+        </w:rPr>
+        <w:t>Michał, who had the time and patience for providing help whenever required and many</w:t>
+      </w:r>
+      <w:r>
+        <w:rPr>
+          <w:rFonts w:asciiTheme="minorHAnsi" w:hAnsiTheme="minorHAnsi" w:cstheme="minorHAnsi"/>
+          <w:noProof/>
+          <w:sz w:val="22"/>
+          <w:szCs w:val="22"/>
+        </w:rPr>
+        <w:t xml:space="preserve"> </w:t>
+      </w:r>
+      <w:r>
+        <w:rPr>
+          <w:rFonts w:asciiTheme="minorHAnsi" w:hAnsiTheme="minorHAnsi" w:cstheme="minorHAnsi"/>
+          <w:noProof/>
+          <w:sz w:val="22"/>
+          <w:szCs w:val="22"/>
+        </w:rPr>
+        <w:t>clarifications throughout the collaboration. Special thanks also go to the Department of</w:t>
+      </w:r>
+      <w:r>
+        <w:rPr>
+          <w:rFonts w:asciiTheme="minorHAnsi" w:hAnsiTheme="minorHAnsi" w:cstheme="minorHAnsi"/>
+          <w:noProof/>
+          <w:sz w:val="22"/>
+          <w:szCs w:val="22"/>
+        </w:rPr>
+        <w:t xml:space="preserve"> </w:t>
+      </w:r>
+      <w:r>
+        <w:rPr>
+          <w:rFonts w:asciiTheme="minorHAnsi" w:hAnsiTheme="minorHAnsi" w:cstheme="minorHAnsi"/>
+          <w:noProof/>
+          <w:sz w:val="22"/>
+          <w:szCs w:val="22"/>
+        </w:rPr>
+        <w:t xml:space="preserve">Computation Physics and Information Technology </w:t>
+      </w:r>
+      <w:r>
+        <w:rPr>
+          <w:rFonts w:asciiTheme="minorHAnsi" w:hAnsiTheme="minorHAnsi" w:cstheme="minorHAnsi"/>
+          <w:noProof/>
+          <w:sz w:val="22"/>
+          <w:szCs w:val="22"/>
+        </w:rPr>
+        <w:t xml:space="preserve">(DFCTI) </w:t>
+      </w:r>
+      <w:r>
+        <w:rPr>
+          <w:rFonts w:asciiTheme="minorHAnsi" w:hAnsiTheme="minorHAnsi" w:cstheme="minorHAnsi"/>
+          <w:noProof/>
+          <w:sz w:val="22"/>
+          <w:szCs w:val="22"/>
+        </w:rPr>
+        <w:t>from IFIN-HH.</w:t>
       </w:r>
     </w:p>
     <w:p>
@@ -181,6 +219,15 @@
           <w:szCs w:val="22"/>
         </w:rPr>
       </w:pPr>
+      <w:r>
+        <w:rPr>
+          <w:rFonts w:asciiTheme="minorHAnsi" w:hAnsiTheme="minorHAnsi" w:cstheme="minorHAnsi"/>
+          <w:noProof/>
+          <w:sz w:val="22"/>
+          <w:szCs w:val="22"/>
+        </w:rPr>
+        <w:t>This work was partly funded by the Ministry of Education and Research under the contract no. 7 / 2020 (PN3-5.2-CERN-RO).</w:t>
+      </w:r>
     </w:p>
     <w:p>
       <w:pPr>
@@ -191,50 +238,105 @@
           <w:szCs w:val="22"/>
         </w:rPr>
       </w:pPr>
-      <w:r>
-        <w:rPr>
-          <w:rFonts w:asciiTheme="minorHAnsi" w:hAnsiTheme="minorHAnsi" w:cstheme="minorHAnsi"/>
-          <w:noProof/>
-          <w:sz w:val="22"/>
-          <w:szCs w:val="22"/>
-        </w:rPr>
-        <w:t>ELK</w:t>
-      </w:r>
     </w:p>
     <w:p>
       <w:pPr>
         <w:rPr>
           <w:rFonts w:asciiTheme="minorHAnsi" w:hAnsiTheme="minorHAnsi" w:cstheme="minorHAnsi"/>
-          <w:noProof/>
-          <w:sz w:val="22"/>
-          <w:szCs w:val="22"/>
-        </w:rPr>
-      </w:pPr>
-      <w:r>
-        <w:rPr>
-          <w:rFonts w:asciiTheme="minorHAnsi" w:hAnsiTheme="minorHAnsi" w:cstheme="minorHAnsi"/>
-          <w:noProof/>
-          <w:sz w:val="22"/>
-          <w:szCs w:val="22"/>
-        </w:rPr>
-        <w:t>ACKNOWLEDGEMENTS</w:t>
+          <w:b/>
+          <w:bCs/>
+          <w:noProof/>
+          <w:sz w:val="22"/>
+          <w:szCs w:val="22"/>
+          <w:u w:val="single"/>
+        </w:rPr>
+      </w:pPr>
+      <w:r>
+        <w:rPr>
+          <w:rFonts w:asciiTheme="minorHAnsi" w:hAnsiTheme="minorHAnsi" w:cstheme="minorHAnsi"/>
+          <w:b/>
+          <w:bCs/>
+          <w:noProof/>
+          <w:sz w:val="22"/>
+          <w:szCs w:val="22"/>
+          <w:u w:val="single"/>
+        </w:rPr>
+        <w:t>ELK</w:t>
       </w:r>
     </w:p>
     <w:p>
       <w:pPr>
         <w:rPr>
           <w:rFonts w:asciiTheme="minorHAnsi" w:hAnsiTheme="minorHAnsi" w:cstheme="minorHAnsi"/>
-          <w:sz w:val="22"/>
-          <w:szCs w:val="22"/>
-        </w:rPr>
-      </w:pPr>
-      <w:r>
-        <w:rPr>
-          <w:rFonts w:asciiTheme="minorHAnsi" w:hAnsiTheme="minorHAnsi" w:cstheme="minorHAnsi"/>
-          <w:sz w:val="22"/>
-          <w:szCs w:val="22"/>
-        </w:rPr>
-        <w:t xml:space="preserve">We are very grateful to the Department of Computational Physics and Information Technology (DFCTI) at NIPNE-HH, for providing us </w:t>
+          <w:noProof/>
+          <w:sz w:val="22"/>
+          <w:szCs w:val="22"/>
+        </w:rPr>
+      </w:pPr>
+    </w:p>
+    <w:p>
+      <w:pPr>
+        <w:rPr>
+          <w:rFonts w:asciiTheme="minorHAnsi" w:hAnsiTheme="minorHAnsi" w:cstheme="minorHAnsi"/>
+          <w:i/>
+          <w:iCs/>
+          <w:noProof/>
+          <w:sz w:val="22"/>
+          <w:szCs w:val="22"/>
+        </w:rPr>
+      </w:pPr>
+      <w:r>
+        <w:rPr>
+          <w:rFonts w:asciiTheme="minorHAnsi" w:hAnsiTheme="minorHAnsi" w:cstheme="minorHAnsi"/>
+          <w:i/>
+          <w:iCs/>
+          <w:noProof/>
+          <w:sz w:val="22"/>
+          <w:szCs w:val="22"/>
+        </w:rPr>
+        <w:t>ACKNOWLEDGEMENTS</w:t>
+      </w:r>
+    </w:p>
+    <w:p>
+      <w:pPr>
+        <w:rPr>
+          <w:rFonts w:asciiTheme="minorHAnsi" w:hAnsiTheme="minorHAnsi" w:cstheme="minorHAnsi"/>
+          <w:sz w:val="22"/>
+          <w:szCs w:val="22"/>
+        </w:rPr>
+      </w:pPr>
+      <w:r>
+        <w:rPr>
+          <w:rFonts w:asciiTheme="minorHAnsi" w:hAnsiTheme="minorHAnsi" w:cstheme="minorHAnsi"/>
+          <w:sz w:val="22"/>
+          <w:szCs w:val="22"/>
+        </w:rPr>
+        <w:t>The authors thank</w:t>
+      </w:r>
+      <w:r>
+        <w:rPr>
+          <w:rFonts w:asciiTheme="minorHAnsi" w:hAnsiTheme="minorHAnsi" w:cstheme="minorHAnsi"/>
+          <w:sz w:val="22"/>
+          <w:szCs w:val="22"/>
+        </w:rPr>
+        <w:t xml:space="preserve"> the Department of Computational Physics and Information Technology (DFCTI) at </w:t>
+      </w:r>
+      <w:r>
+        <w:rPr>
+          <w:rFonts w:asciiTheme="minorHAnsi" w:hAnsiTheme="minorHAnsi" w:cstheme="minorHAnsi"/>
+          <w:sz w:val="22"/>
+          <w:szCs w:val="22"/>
+          <w:highlight w:val="yellow"/>
+        </w:rPr>
+        <w:t>IFIN</w:t>
+      </w:r>
+      <w:r>
+        <w:rPr>
+          <w:rFonts w:asciiTheme="minorHAnsi" w:hAnsiTheme="minorHAnsi" w:cstheme="minorHAnsi"/>
+          <w:sz w:val="22"/>
+          <w:szCs w:val="22"/>
+        </w:rPr>
+        <w:t xml:space="preserve">-HH, for providing </w:t>
       </w:r>
       <w:r>
         <w:rPr>
@@ -250,15 +352,39 @@
           <w:sz w:val="22"/>
           <w:szCs w:val="22"/>
         </w:rPr>
-        <w:t xml:space="preserve"> testing environment of the ELK stack. This work would not have been possible without the support from the Ministry of Education and Resarch</w:t>
-      </w:r>
-      <w:r>
-        <w:rPr>
-          <w:rFonts w:asciiTheme="minorHAnsi" w:hAnsiTheme="minorHAnsi" w:cstheme="minorHAnsi"/>
-          <w:sz w:val="22"/>
-          <w:szCs w:val="22"/>
-        </w:rPr>
-        <w:t xml:space="preserve"> under </w:t>
+        <w:t xml:space="preserve"> testing environment of the ELK stack. This work would not have been possible without the support from the Ministry of Education and </w:t>
+      </w:r>
+      <w:r>
+        <w:rPr>
+          <w:rFonts w:asciiTheme="minorHAnsi" w:hAnsiTheme="minorHAnsi" w:cstheme="minorHAnsi"/>
+          <w:sz w:val="22"/>
+          <w:szCs w:val="22"/>
+        </w:rPr>
+        <w:t>Research</w:t>
+      </w:r>
+      <w:r>
+        <w:rPr>
+          <w:rFonts w:asciiTheme="minorHAnsi" w:hAnsiTheme="minorHAnsi" w:cstheme="minorHAnsi"/>
+          <w:sz w:val="22"/>
+          <w:szCs w:val="22"/>
+        </w:rPr>
+        <w:t xml:space="preserve"> </w:t>
+      </w:r>
+      <w:r>
+        <w:rPr>
+          <w:rFonts w:asciiTheme="minorHAnsi" w:hAnsiTheme="minorHAnsi" w:cstheme="minorHAnsi"/>
+          <w:sz w:val="22"/>
+          <w:szCs w:val="22"/>
+        </w:rPr>
+        <w:t xml:space="preserve">(MER) </w:t>
+      </w:r>
+      <w:r>
+        <w:rPr>
+          <w:rFonts w:asciiTheme="minorHAnsi" w:hAnsiTheme="minorHAnsi" w:cstheme="minorHAnsi"/>
+          <w:sz w:val="22"/>
+          <w:szCs w:val="22"/>
+        </w:rPr>
+        <w:t xml:space="preserve">under </w:t>
       </w:r>
       <w:r>
         <w:rPr>
@@ -274,7 +400,39 @@
           <w:sz w:val="22"/>
           <w:szCs w:val="22"/>
         </w:rPr>
-        <w:t xml:space="preserve">, </w:t>
+        <w:t>.</w:t>
+      </w:r>
+      <w:r>
+        <w:rPr>
+          <w:rFonts w:asciiTheme="minorHAnsi" w:hAnsiTheme="minorHAnsi" w:cstheme="minorHAnsi"/>
+          <w:sz w:val="22"/>
+          <w:szCs w:val="22"/>
+        </w:rPr>
+        <w:t xml:space="preserve"> </w:t>
+      </w:r>
+      <w:r>
+        <w:rPr>
+          <w:rFonts w:asciiTheme="minorHAnsi" w:hAnsiTheme="minorHAnsi" w:cstheme="minorHAnsi"/>
+          <w:sz w:val="22"/>
+          <w:szCs w:val="22"/>
+        </w:rPr>
+        <w:t>The second author was partially supported by the MER under project PN19</w:t>
+      </w:r>
+      <w:r>
+        <w:rPr>
+          <w:rFonts w:asciiTheme="minorHAnsi" w:hAnsiTheme="minorHAnsi" w:cstheme="minorHAnsi"/>
+          <w:sz w:val="22"/>
+          <w:szCs w:val="22"/>
+        </w:rPr>
+        <w:t>060205</w:t>
+      </w:r>
+      <w:r>
+        <w:rPr>
+          <w:rFonts w:asciiTheme="minorHAnsi" w:hAnsiTheme="minorHAnsi" w:cstheme="minorHAnsi"/>
+          <w:sz w:val="22"/>
+          <w:szCs w:val="22"/>
+        </w:rPr>
+        <w:t xml:space="preserve"> </w:t>
       </w:r>
       <w:r>
         <w:rPr>

</xml_diff>